<commit_message>
some changes in workshop-1 and workshop-2 part 3
</commit_message>
<xml_diff>
--- a/Workshop-1/Actividad1_CarlosBravo.docx
+++ b/Workshop-1/Actividad1_CarlosBravo.docx
@@ -65,37 +65,12 @@
           <w:bCs/>
         </w:rPr>
       </w:pPr>
-      <w:proofErr w:type="gramStart"/>
       <w:r>
         <w:rPr>
           <w:b/>
           <w:bCs/>
         </w:rPr>
-        <w:t>Link</w:t>
-      </w:r>
-      <w:proofErr w:type="gramEnd"/>
-      <w:r>
-        <w:rPr>
-          <w:b/>
-          <w:bCs/>
-        </w:rPr>
-        <w:t xml:space="preserve"> de repositorio </w:t>
-      </w:r>
-      <w:proofErr w:type="spellStart"/>
-      <w:r>
-        <w:rPr>
-          <w:b/>
-          <w:bCs/>
-        </w:rPr>
-        <w:t>github</w:t>
-      </w:r>
-      <w:proofErr w:type="spellEnd"/>
-      <w:r>
-        <w:rPr>
-          <w:b/>
-          <w:bCs/>
-        </w:rPr>
-        <w:t>:</w:t>
+        <w:t>Link de repositorio github:</w:t>
       </w:r>
     </w:p>
     <w:p>
@@ -104,23 +79,58 @@
           <w:rPr>
             <w:rStyle w:val="Hipervnculo"/>
           </w:rPr>
-          <w:t>https://github</w:t>
-        </w:r>
-        <w:r>
-          <w:rPr>
-            <w:rStyle w:val="Hipervnculo"/>
-          </w:rPr>
-          <w:t>.</w:t>
-        </w:r>
-        <w:r>
-          <w:rPr>
-            <w:rStyle w:val="Hipervnculo"/>
-          </w:rPr>
-          <w:t>com/IamBr4vo/ITI421_Workshops.git</w:t>
+          <w:t>https://github.com/IamBr4vo/ITI421_Workshops.git</w:t>
         </w:r>
       </w:hyperlink>
     </w:p>
-    <w:p/>
+    <w:p>
+      <w:r>
+        <w:rPr>
+          <w:noProof/>
+        </w:rPr>
+        <w:drawing>
+          <wp:inline distT="0" distB="0" distL="0" distR="0" wp14:anchorId="00BCF91E" wp14:editId="2FFF92FE">
+            <wp:extent cx="5400040" cy="3037840"/>
+            <wp:effectExtent l="0" t="0" r="0" b="0"/>
+            <wp:docPr id="1006386011" name="Imagen 1" descr="Interfaz de usuario gráfica, Texto, Aplicación&#10;&#10;Descripción generada automáticamente"/>
+            <wp:cNvGraphicFramePr>
+              <a:graphicFrameLocks xmlns:a="http://schemas.openxmlformats.org/drawingml/2006/main" noChangeAspect="1"/>
+            </wp:cNvGraphicFramePr>
+            <a:graphic xmlns:a="http://schemas.openxmlformats.org/drawingml/2006/main">
+              <a:graphicData uri="http://schemas.openxmlformats.org/drawingml/2006/picture">
+                <pic:pic xmlns:pic="http://schemas.openxmlformats.org/drawingml/2006/picture">
+                  <pic:nvPicPr>
+                    <pic:cNvPr id="1006386011" name="Imagen 1" descr="Interfaz de usuario gráfica, Texto, Aplicación&#10;&#10;Descripción generada automáticamente"/>
+                    <pic:cNvPicPr/>
+                  </pic:nvPicPr>
+                  <pic:blipFill>
+                    <a:blip r:embed="rId6" cstate="print">
+                      <a:extLst>
+                        <a:ext uri="{28A0092B-C50C-407E-A947-70E740481C1C}">
+                          <a14:useLocalDpi xmlns:a14="http://schemas.microsoft.com/office/drawing/2010/main" val="0"/>
+                        </a:ext>
+                      </a:extLst>
+                    </a:blip>
+                    <a:stretch>
+                      <a:fillRect/>
+                    </a:stretch>
+                  </pic:blipFill>
+                  <pic:spPr>
+                    <a:xfrm>
+                      <a:off x="0" y="0"/>
+                      <a:ext cx="5400040" cy="3037840"/>
+                    </a:xfrm>
+                    <a:prstGeom prst="rect">
+                      <a:avLst/>
+                    </a:prstGeom>
+                  </pic:spPr>
+                </pic:pic>
+              </a:graphicData>
+            </a:graphic>
+          </wp:inline>
+        </w:drawing>
+      </w:r>
+    </w:p>
     <w:sectPr>
       <w:pgSz w:w="11906" w:h="16838"/>
       <w:pgMar w:top="1417" w:right="1701" w:bottom="1417" w:left="1701" w:header="708" w:footer="708" w:gutter="0"/>

</xml_diff>